<commit_message>
Updated presentation and text
</commit_message>
<xml_diff>
--- a/Project/presentation_3/presentation_3_text.docx
+++ b/Project/presentation_3/presentation_3_text.docx
@@ -1908,6 +1908,592 @@
           <w:lang w:val="ru-RU"/>
         </w:rPr>
         <w:t>, поскольку в алгоритме частица движется прямолинейно, а не моделирует броуновское движение, которое вносит большую разветвленность в структуру.</w:t>
+      </w:r>
+    </w:p>
+    <w:p>
+      <w:pPr>
+        <w:rPr>
+          <w:rFonts w:ascii="Times New Roman" w:hAnsi="Times New Roman"/>
+          <w:sz w:val="36"/>
+          <w:szCs w:val="36"/>
+          <w:lang w:val="ru-RU"/>
+        </w:rPr>
+      </w:pPr>
+    </w:p>
+    <w:p>
+      <w:pPr>
+        <w:jc w:val="center"/>
+        <w:rPr>
+          <w:rFonts w:ascii="Times New Roman" w:hAnsi="Times New Roman"/>
+          <w:sz w:val="36"/>
+          <w:szCs w:val="36"/>
+          <w:lang w:val="ru-RU"/>
+        </w:rPr>
+      </w:pPr>
+      <w:r>
+        <w:rPr>
+          <w:rFonts w:ascii="Times New Roman" w:hAnsi="Times New Roman"/>
+          <w:sz w:val="36"/>
+          <w:szCs w:val="36"/>
+          <w:lang w:val="ru-RU"/>
+        </w:rPr>
+        <w:lastRenderedPageBreak/>
+        <w:t>Слайд 14</w:t>
+      </w:r>
+    </w:p>
+    <w:p>
+      <w:pPr>
+        <w:rPr>
+          <w:rFonts w:ascii="Times New Roman" w:hAnsi="Times New Roman"/>
+          <w:sz w:val="36"/>
+          <w:szCs w:val="36"/>
+          <w:lang w:val="ru-RU"/>
+        </w:rPr>
+      </w:pPr>
+    </w:p>
+    <w:p>
+      <w:pPr>
+        <w:rPr>
+          <w:rFonts w:ascii="Times New Roman" w:hAnsi="Times New Roman"/>
+          <w:sz w:val="36"/>
+          <w:szCs w:val="36"/>
+          <w:lang w:val="ru-RU"/>
+        </w:rPr>
+      </w:pPr>
+      <w:r>
+        <w:rPr>
+          <w:rFonts w:ascii="Times New Roman" w:hAnsi="Times New Roman"/>
+          <w:sz w:val="36"/>
+          <w:szCs w:val="36"/>
+          <w:lang w:val="ru-RU"/>
+        </w:rPr>
+        <w:t>Далее рассмотрим кластер-кластерную агрегацию, особенность которой заключается в том, что кластеры частиц могут двигаться по полю и объединяться друг с другом.</w:t>
+      </w:r>
+    </w:p>
+    <w:p>
+      <w:pPr>
+        <w:rPr>
+          <w:rFonts w:ascii="Times New Roman" w:hAnsi="Times New Roman"/>
+          <w:sz w:val="36"/>
+          <w:szCs w:val="36"/>
+          <w:lang w:val="ru-RU"/>
+        </w:rPr>
+      </w:pPr>
+    </w:p>
+    <w:p>
+      <w:pPr>
+        <w:jc w:val="center"/>
+        <w:rPr>
+          <w:rFonts w:ascii="Times New Roman" w:hAnsi="Times New Roman"/>
+          <w:sz w:val="36"/>
+          <w:szCs w:val="36"/>
+          <w:lang w:val="ru-RU"/>
+        </w:rPr>
+      </w:pPr>
+      <w:r>
+        <w:rPr>
+          <w:rFonts w:ascii="Times New Roman" w:hAnsi="Times New Roman"/>
+          <w:sz w:val="36"/>
+          <w:szCs w:val="36"/>
+          <w:lang w:val="ru-RU"/>
+        </w:rPr>
+        <w:t>Слайд 15</w:t>
+      </w:r>
+    </w:p>
+    <w:p>
+      <w:pPr>
+        <w:jc w:val="center"/>
+        <w:rPr>
+          <w:rFonts w:ascii="Times New Roman" w:hAnsi="Times New Roman"/>
+          <w:sz w:val="36"/>
+          <w:szCs w:val="36"/>
+          <w:lang w:val="ru-RU"/>
+        </w:rPr>
+      </w:pPr>
+    </w:p>
+    <w:p>
+      <w:pPr>
+        <w:rPr>
+          <w:rFonts w:ascii="Times New Roman" w:hAnsi="Times New Roman"/>
+          <w:sz w:val="36"/>
+          <w:szCs w:val="36"/>
+          <w:lang w:val="ru-RU"/>
+        </w:rPr>
+      </w:pPr>
+      <w:r>
+        <w:rPr>
+          <w:rFonts w:ascii="Times New Roman" w:hAnsi="Times New Roman"/>
+          <w:sz w:val="36"/>
+          <w:szCs w:val="36"/>
+          <w:lang w:val="ru-RU"/>
+        </w:rPr>
+        <w:t>Будем хранить информацию о кластерах так: используем словарь, в котором ключом будет номер кластера, а значением динамически расширяемая коллекция частиц.</w:t>
+      </w:r>
+    </w:p>
+    <w:p>
+      <w:pPr>
+        <w:rPr>
+          <w:rFonts w:ascii="Times New Roman" w:hAnsi="Times New Roman"/>
+          <w:sz w:val="36"/>
+          <w:szCs w:val="36"/>
+          <w:lang w:val="ru-RU"/>
+        </w:rPr>
+      </w:pPr>
+    </w:p>
+    <w:p>
+      <w:pPr>
+        <w:jc w:val="center"/>
+        <w:rPr>
+          <w:rFonts w:ascii="Times New Roman" w:hAnsi="Times New Roman"/>
+          <w:sz w:val="36"/>
+          <w:szCs w:val="36"/>
+          <w:lang w:val="ru-RU"/>
+        </w:rPr>
+      </w:pPr>
+      <w:r>
+        <w:rPr>
+          <w:rFonts w:ascii="Times New Roman" w:hAnsi="Times New Roman"/>
+          <w:sz w:val="36"/>
+          <w:szCs w:val="36"/>
+          <w:lang w:val="ru-RU"/>
+        </w:rPr>
+        <w:t>Слайд 16</w:t>
+      </w:r>
+    </w:p>
+    <w:p>
+      <w:pPr>
+        <w:jc w:val="center"/>
+        <w:rPr>
+          <w:rFonts w:ascii="Times New Roman" w:hAnsi="Times New Roman"/>
+          <w:sz w:val="36"/>
+          <w:szCs w:val="36"/>
+          <w:lang w:val="ru-RU"/>
+        </w:rPr>
+      </w:pPr>
+    </w:p>
+    <w:p>
+      <w:pPr>
+        <w:rPr>
+          <w:rFonts w:ascii="Times New Roman" w:hAnsi="Times New Roman"/>
+          <w:sz w:val="36"/>
+          <w:szCs w:val="36"/>
+          <w:lang w:val="ru-RU"/>
+        </w:rPr>
+      </w:pPr>
+      <w:r>
+        <w:rPr>
+          <w:rFonts w:ascii="Times New Roman" w:hAnsi="Times New Roman"/>
+          <w:sz w:val="36"/>
+          <w:szCs w:val="36"/>
+          <w:lang w:val="ru-RU"/>
+        </w:rPr>
+        <w:t>Сначала необходимо заполнить поле частицами. Для этого для каждый частицы будем задавать случайную координату на поле и после проверки на то, что она уже не занята, создаем новый кластер и добавляем в него частицу.</w:t>
+      </w:r>
+    </w:p>
+    <w:p>
+      <w:pPr>
+        <w:rPr>
+          <w:rFonts w:ascii="Times New Roman" w:hAnsi="Times New Roman"/>
+          <w:sz w:val="36"/>
+          <w:szCs w:val="36"/>
+          <w:lang w:val="ru-RU"/>
+        </w:rPr>
+      </w:pPr>
+    </w:p>
+    <w:p>
+      <w:pPr>
+        <w:jc w:val="center"/>
+        <w:rPr>
+          <w:rFonts w:ascii="Times New Roman" w:hAnsi="Times New Roman"/>
+          <w:sz w:val="36"/>
+          <w:szCs w:val="36"/>
+          <w:lang w:val="ru-RU"/>
+        </w:rPr>
+      </w:pPr>
+      <w:r>
+        <w:rPr>
+          <w:rFonts w:ascii="Times New Roman" w:hAnsi="Times New Roman"/>
+          <w:sz w:val="36"/>
+          <w:szCs w:val="36"/>
+          <w:lang w:val="ru-RU"/>
+        </w:rPr>
+        <w:t>Слайд 17</w:t>
+      </w:r>
+    </w:p>
+    <w:p>
+      <w:pPr>
+        <w:jc w:val="center"/>
+        <w:rPr>
+          <w:rFonts w:ascii="Times New Roman" w:hAnsi="Times New Roman"/>
+          <w:sz w:val="36"/>
+          <w:szCs w:val="36"/>
+          <w:lang w:val="ru-RU"/>
+        </w:rPr>
+      </w:pPr>
+    </w:p>
+    <w:p>
+      <w:pPr>
+        <w:rPr>
+          <w:rFonts w:ascii="Times New Roman" w:hAnsi="Times New Roman"/>
+          <w:sz w:val="36"/>
+          <w:szCs w:val="36"/>
+          <w:lang w:val="ru-RU"/>
+        </w:rPr>
+      </w:pPr>
+      <w:r>
+        <w:rPr>
+          <w:rFonts w:ascii="Times New Roman" w:hAnsi="Times New Roman"/>
+          <w:sz w:val="36"/>
+          <w:szCs w:val="36"/>
+          <w:lang w:val="ru-RU"/>
+        </w:rPr>
+        <w:t>Само движение кластеров осуществим так: будем проходить по всему словарю от начала и до конца и двигать кластер вправо, влево, вверх или вниз. Затем для каждой частицы кластера проверяем</w:t>
+      </w:r>
+      <w:r>
+        <w:rPr>
+          <w:rFonts w:ascii="Times New Roman" w:hAnsi="Times New Roman"/>
+          <w:sz w:val="36"/>
+          <w:szCs w:val="36"/>
+          <w:lang w:val="ru-RU"/>
+        </w:rPr>
+        <w:t xml:space="preserve"> все клетки вокруг нее на наличие нового соседа, не из ее кластера. Если таковой существует, происходит объединение кластеров. Такой процесс происходит пока все частицы не объединяться в один кластер.</w:t>
+      </w:r>
+    </w:p>
+    <w:p>
+      <w:pPr>
+        <w:rPr>
+          <w:rFonts w:ascii="Times New Roman" w:hAnsi="Times New Roman"/>
+          <w:sz w:val="36"/>
+          <w:szCs w:val="36"/>
+          <w:lang w:val="ru-RU"/>
+        </w:rPr>
+      </w:pPr>
+    </w:p>
+    <w:p>
+      <w:pPr>
+        <w:jc w:val="center"/>
+        <w:rPr>
+          <w:rFonts w:ascii="Times New Roman" w:hAnsi="Times New Roman"/>
+          <w:sz w:val="36"/>
+          <w:szCs w:val="36"/>
+          <w:lang w:val="ru-RU"/>
+        </w:rPr>
+      </w:pPr>
+      <w:r>
+        <w:rPr>
+          <w:rFonts w:ascii="Times New Roman" w:hAnsi="Times New Roman"/>
+          <w:sz w:val="36"/>
+          <w:szCs w:val="36"/>
+          <w:lang w:val="ru-RU"/>
+        </w:rPr>
+        <w:t>Слайд 18</w:t>
+      </w:r>
+    </w:p>
+    <w:p>
+      <w:pPr>
+        <w:jc w:val="center"/>
+        <w:rPr>
+          <w:rFonts w:ascii="Times New Roman" w:hAnsi="Times New Roman"/>
+          <w:sz w:val="36"/>
+          <w:szCs w:val="36"/>
+          <w:lang w:val="ru-RU"/>
+        </w:rPr>
+      </w:pPr>
+    </w:p>
+    <w:p>
+      <w:pPr>
+        <w:rPr>
+          <w:rFonts w:ascii="Times New Roman" w:hAnsi="Times New Roman"/>
+          <w:sz w:val="36"/>
+          <w:szCs w:val="36"/>
+          <w:lang w:val="ru-RU"/>
+        </w:rPr>
+      </w:pPr>
+      <w:r>
+        <w:rPr>
+          <w:rFonts w:ascii="Times New Roman" w:hAnsi="Times New Roman"/>
+          <w:sz w:val="36"/>
+          <w:szCs w:val="36"/>
+          <w:lang w:val="ru-RU"/>
+        </w:rPr>
+        <w:t xml:space="preserve">Выше использовались некоторые вспомогательные методы. Первый из них – это </w:t>
+      </w:r>
+      <w:proofErr w:type="spellStart"/>
+      <w:r>
+        <w:rPr>
+          <w:rFonts w:ascii="Times New Roman" w:hAnsi="Times New Roman"/>
+          <w:sz w:val="36"/>
+          <w:szCs w:val="36"/>
+        </w:rPr>
+        <w:t>moveCluster</w:t>
+      </w:r>
+      <w:proofErr w:type="spellEnd"/>
+      <w:r>
+        <w:rPr>
+          <w:rFonts w:ascii="Times New Roman" w:hAnsi="Times New Roman"/>
+          <w:sz w:val="36"/>
+          <w:szCs w:val="36"/>
+          <w:lang w:val="ru-RU"/>
+        </w:rPr>
+        <w:t xml:space="preserve">. </w:t>
+      </w:r>
+      <w:r>
+        <w:rPr>
+          <w:rFonts w:ascii="Times New Roman" w:hAnsi="Times New Roman"/>
+          <w:sz w:val="36"/>
+          <w:szCs w:val="36"/>
+          <w:lang w:val="ru-RU"/>
+        </w:rPr>
+        <w:t xml:space="preserve">Он перемещает кластер следующим образом: для каждой частицы из кластера </w:t>
+      </w:r>
+      <w:r>
+        <w:rPr>
+          <w:rFonts w:ascii="Times New Roman" w:hAnsi="Times New Roman"/>
+          <w:sz w:val="36"/>
+          <w:szCs w:val="36"/>
+          <w:lang w:val="ru-RU"/>
+        </w:rPr>
+        <w:lastRenderedPageBreak/>
+        <w:t>изменяется координата на одно и то же значение, а также эти изменения вносятся в массив занятых полей и перерисовывается изображение.</w:t>
+      </w:r>
+    </w:p>
+    <w:p>
+      <w:pPr>
+        <w:rPr>
+          <w:rFonts w:ascii="Times New Roman" w:hAnsi="Times New Roman"/>
+          <w:sz w:val="36"/>
+          <w:szCs w:val="36"/>
+          <w:lang w:val="ru-RU"/>
+        </w:rPr>
+      </w:pPr>
+    </w:p>
+    <w:p>
+      <w:pPr>
+        <w:jc w:val="center"/>
+        <w:rPr>
+          <w:rFonts w:ascii="Times New Roman" w:hAnsi="Times New Roman"/>
+          <w:sz w:val="36"/>
+          <w:szCs w:val="36"/>
+          <w:lang w:val="ru-RU"/>
+        </w:rPr>
+      </w:pPr>
+      <w:r>
+        <w:rPr>
+          <w:rFonts w:ascii="Times New Roman" w:hAnsi="Times New Roman"/>
+          <w:sz w:val="36"/>
+          <w:szCs w:val="36"/>
+          <w:lang w:val="ru-RU"/>
+        </w:rPr>
+        <w:t>Слайд 19</w:t>
+      </w:r>
+    </w:p>
+    <w:p>
+      <w:pPr>
+        <w:jc w:val="center"/>
+        <w:rPr>
+          <w:rFonts w:ascii="Times New Roman" w:hAnsi="Times New Roman"/>
+          <w:sz w:val="36"/>
+          <w:szCs w:val="36"/>
+          <w:lang w:val="ru-RU"/>
+        </w:rPr>
+      </w:pPr>
+    </w:p>
+    <w:p>
+      <w:pPr>
+        <w:rPr>
+          <w:rFonts w:ascii="Times New Roman" w:hAnsi="Times New Roman"/>
+          <w:sz w:val="36"/>
+          <w:szCs w:val="36"/>
+          <w:lang w:val="ru-RU"/>
+        </w:rPr>
+      </w:pPr>
+      <w:r>
+        <w:rPr>
+          <w:rFonts w:ascii="Times New Roman" w:hAnsi="Times New Roman"/>
+          <w:sz w:val="36"/>
+          <w:szCs w:val="36"/>
+          <w:lang w:val="ru-RU"/>
+        </w:rPr>
+        <w:t xml:space="preserve">И второй вспомогательный метод – это </w:t>
+      </w:r>
+      <w:proofErr w:type="spellStart"/>
+      <w:r>
+        <w:rPr>
+          <w:rFonts w:ascii="Times New Roman" w:hAnsi="Times New Roman"/>
+          <w:sz w:val="36"/>
+          <w:szCs w:val="36"/>
+        </w:rPr>
+        <w:t>mergeClusters</w:t>
+      </w:r>
+      <w:proofErr w:type="spellEnd"/>
+      <w:r>
+        <w:rPr>
+          <w:rFonts w:ascii="Times New Roman" w:hAnsi="Times New Roman"/>
+          <w:sz w:val="36"/>
+          <w:szCs w:val="36"/>
+          <w:lang w:val="ru-RU"/>
+        </w:rPr>
+        <w:t xml:space="preserve">. </w:t>
+      </w:r>
+      <w:r>
+        <w:rPr>
+          <w:rFonts w:ascii="Times New Roman" w:hAnsi="Times New Roman"/>
+          <w:sz w:val="36"/>
+          <w:szCs w:val="36"/>
+          <w:lang w:val="ru-RU"/>
+        </w:rPr>
+        <w:t>Он отвечает за слияние кластеров, содержащих частицы.</w:t>
+      </w:r>
+      <w:r>
+        <w:rPr>
+          <w:rFonts w:ascii="Times New Roman" w:hAnsi="Times New Roman"/>
+          <w:sz w:val="36"/>
+          <w:szCs w:val="36"/>
+          <w:lang w:val="ru-RU"/>
+        </w:rPr>
+        <w:t xml:space="preserve"> Сначала заполняются коллекции, содержащие первую и вторую частицы соответственно. Затем они сливаются в один, а второй остается пустым.</w:t>
+      </w:r>
+      <w:r>
+        <w:rPr>
+          <w:rFonts w:ascii="Times New Roman" w:hAnsi="Times New Roman"/>
+          <w:sz w:val="36"/>
+          <w:szCs w:val="36"/>
+          <w:lang w:val="ru-RU"/>
+        </w:rPr>
+        <w:t xml:space="preserve"> Так как по словарю мы </w:t>
+      </w:r>
+      <w:proofErr w:type="spellStart"/>
+      <w:r>
+        <w:rPr>
+          <w:rFonts w:ascii="Times New Roman" w:hAnsi="Times New Roman"/>
+          <w:sz w:val="36"/>
+          <w:szCs w:val="36"/>
+          <w:lang w:val="ru-RU"/>
+        </w:rPr>
+        <w:t>итерируемся</w:t>
+      </w:r>
+      <w:proofErr w:type="spellEnd"/>
+      <w:r>
+        <w:rPr>
+          <w:rFonts w:ascii="Times New Roman" w:hAnsi="Times New Roman"/>
+          <w:sz w:val="36"/>
+          <w:szCs w:val="36"/>
+          <w:lang w:val="ru-RU"/>
+        </w:rPr>
+        <w:t xml:space="preserve"> по </w:t>
+      </w:r>
+      <w:r>
+        <w:rPr>
+          <w:rFonts w:ascii="Times New Roman" w:hAnsi="Times New Roman"/>
+          <w:sz w:val="36"/>
+          <w:szCs w:val="36"/>
+          <w:lang w:val="ru-RU"/>
+        </w:rPr>
+        <w:t xml:space="preserve">итератору, в </w:t>
+      </w:r>
+      <w:r>
+        <w:rPr>
+          <w:rFonts w:ascii="Times New Roman" w:hAnsi="Times New Roman"/>
+          <w:sz w:val="36"/>
+          <w:szCs w:val="36"/>
+        </w:rPr>
+        <w:t>Java</w:t>
+      </w:r>
+      <w:r>
+        <w:rPr>
+          <w:rFonts w:ascii="Times New Roman" w:hAnsi="Times New Roman"/>
+          <w:sz w:val="36"/>
+          <w:szCs w:val="36"/>
+          <w:lang w:val="ru-RU"/>
+        </w:rPr>
+        <w:t xml:space="preserve"> </w:t>
+      </w:r>
+      <w:r>
+        <w:rPr>
+          <w:rFonts w:ascii="Times New Roman" w:hAnsi="Times New Roman"/>
+          <w:sz w:val="36"/>
+          <w:szCs w:val="36"/>
+          <w:lang w:val="ru-RU"/>
+        </w:rPr>
+        <w:t>нельзя изменять объекты данной коллекции. Поэтому будем сливать все в один кластер, а второй оставлять пустым, а не удалять.</w:t>
+      </w:r>
+    </w:p>
+    <w:p>
+      <w:pPr>
+        <w:rPr>
+          <w:rFonts w:ascii="Times New Roman" w:hAnsi="Times New Roman"/>
+          <w:sz w:val="36"/>
+          <w:szCs w:val="36"/>
+          <w:lang w:val="ru-RU"/>
+        </w:rPr>
+      </w:pPr>
+    </w:p>
+    <w:p>
+      <w:pPr>
+        <w:jc w:val="center"/>
+        <w:rPr>
+          <w:rFonts w:ascii="Times New Roman" w:hAnsi="Times New Roman"/>
+          <w:sz w:val="36"/>
+          <w:szCs w:val="36"/>
+          <w:lang w:val="ru-RU"/>
+        </w:rPr>
+      </w:pPr>
+      <w:r>
+        <w:rPr>
+          <w:rFonts w:ascii="Times New Roman" w:hAnsi="Times New Roman"/>
+          <w:sz w:val="36"/>
+          <w:szCs w:val="36"/>
+          <w:lang w:val="ru-RU"/>
+        </w:rPr>
+        <w:t>Слайд 20</w:t>
+      </w:r>
+    </w:p>
+    <w:p>
+      <w:pPr>
+        <w:jc w:val="center"/>
+        <w:rPr>
+          <w:rFonts w:ascii="Times New Roman" w:hAnsi="Times New Roman"/>
+          <w:sz w:val="36"/>
+          <w:szCs w:val="36"/>
+          <w:lang w:val="ru-RU"/>
+        </w:rPr>
+      </w:pPr>
+    </w:p>
+    <w:p>
+      <w:pPr>
+        <w:rPr>
+          <w:rFonts w:ascii="Times New Roman" w:hAnsi="Times New Roman"/>
+          <w:sz w:val="36"/>
+          <w:szCs w:val="36"/>
+          <w:lang w:val="ru-RU"/>
+        </w:rPr>
+      </w:pPr>
+      <w:r>
+        <w:rPr>
+          <w:rFonts w:ascii="Times New Roman" w:hAnsi="Times New Roman"/>
+          <w:sz w:val="36"/>
+          <w:szCs w:val="36"/>
+          <w:lang w:val="ru-RU"/>
+        </w:rPr>
+        <w:t xml:space="preserve">На данном изображении </w:t>
+      </w:r>
+      <w:r>
+        <w:rPr>
+          <w:rFonts w:ascii="Times New Roman" w:hAnsi="Times New Roman"/>
+          <w:sz w:val="36"/>
+          <w:szCs w:val="36"/>
+          <w:lang w:val="ru-RU"/>
+        </w:rPr>
+        <w:t>видно,</w:t>
+      </w:r>
+      <w:r>
+        <w:rPr>
+          <w:rFonts w:ascii="Times New Roman" w:hAnsi="Times New Roman"/>
+          <w:sz w:val="36"/>
+          <w:szCs w:val="36"/>
+          <w:lang w:val="ru-RU"/>
+        </w:rPr>
+        <w:t xml:space="preserve"> что имеется множество кластеров, расположенных по всему полю.</w:t>
       </w:r>
     </w:p>
     <w:sectPr>
@@ -2668,6 +3254,7 @@
   <w:style w:type="character" w:default="1" w:styleId="a0">
     <w:name w:val="Default Paragraph Font"/>
     <w:uiPriority w:val="1"/>
+    <w:semiHidden/>
     <w:unhideWhenUsed/>
   </w:style>
   <w:style w:type="table" w:default="1" w:styleId="a1">

</xml_diff>